<commit_message>
varinat amount check when for order sotre
</commit_message>
<xml_diff>
--- a/AnimeHaven/Documentation/WTECH-Documentation.docx
+++ b/AnimeHaven/Documentation/WTECH-Documentation.docx
@@ -402,15 +402,47 @@
           <w:szCs w:val="28"/>
           <w:lang w:val="sk-SK"/>
         </w:rPr>
-        <w:t>Používateľ musí zadať email a heslo, ak sa v DB nachádza konto s týmito hodnotami, používateľ je prihlásený. Po úspešnom prihlásený sa mu zregeneruje session</w:t>
-      </w:r>
-      <w:r>
-        <w:rPr>
-          <w:sz w:val="28"/>
-          <w:szCs w:val="28"/>
-          <w:lang w:val="sk-SK"/>
-        </w:rPr>
-        <w:t>. Posledný krok je, že je poslaný na domovskú stránku.</w:t>
+        <w:t>Používateľ musí zadať email a heslo,</w:t>
+      </w:r>
+      <w:r>
+        <w:rPr>
+          <w:sz w:val="28"/>
+          <w:szCs w:val="28"/>
+          <w:lang w:val="sk-SK"/>
+        </w:rPr>
+        <w:t xml:space="preserve"> formát zadaných údajov sa na servery overí,</w:t>
+      </w:r>
+      <w:r>
+        <w:rPr>
+          <w:sz w:val="28"/>
+          <w:szCs w:val="28"/>
+          <w:lang w:val="sk-SK"/>
+        </w:rPr>
+        <w:t xml:space="preserve"> ak sa v DB nachádza konto s týmito hodnotami, používateľ je prihlásený. Po úspešnom prihlásený sa mu zregeneruje session</w:t>
+      </w:r>
+      <w:r>
+        <w:rPr>
+          <w:sz w:val="28"/>
+          <w:szCs w:val="28"/>
+          <w:lang w:val="sk-SK"/>
+        </w:rPr>
+        <w:t xml:space="preserve">. Posledný krok je, že je </w:t>
+      </w:r>
+      <w:r>
+        <w:rPr>
+          <w:sz w:val="28"/>
+          <w:szCs w:val="28"/>
+          <w:lang w:val="sk-SK"/>
+        </w:rPr>
+        <w:t xml:space="preserve">používateľ presmerovaný </w:t>
+      </w:r>
+      <w:r>
+        <w:rPr>
+          <w:sz w:val="28"/>
+          <w:szCs w:val="28"/>
+          <w:lang w:val="sk-SK"/>
+        </w:rPr>
+        <w:t xml:space="preserve"> na domovskú stránku.</w:t>
       </w:r>
     </w:p>
     <w:p>
@@ -450,40 +482,30 @@
         </w:rPr>
         <w:t>Používateľ musí zadať validné údaje.</w:t>
       </w:r>
-    </w:p>
-    <w:p>
-      <w:pPr>
-        <w:rPr>
-          <w:sz w:val="28"/>
-          <w:szCs w:val="28"/>
-          <w:lang w:val="sk-SK"/>
-        </w:rPr>
-      </w:pPr>
-      <w:r>
-        <w:rPr>
-          <w:sz w:val="28"/>
-          <w:szCs w:val="28"/>
-          <w:lang w:val="sk-SK"/>
-        </w:rPr>
-        <w:t xml:space="preserve">Email: </w:t>
-      </w:r>
-      <w:r>
-        <w:rPr>
-          <w:sz w:val="28"/>
-          <w:szCs w:val="28"/>
-          <w:lang w:val="sk-SK"/>
-        </w:rPr>
-        <w:t>'/^[a-zA-Z0-9]+@[a-zA-Z]+\.[a-zA-Z]{2,}$/'</w:t>
-      </w:r>
-    </w:p>
-    <w:p>
-      <w:pPr>
-        <w:rPr>
-          <w:sz w:val="28"/>
-          <w:szCs w:val="28"/>
-          <w:lang w:val="sk-SK"/>
-        </w:rPr>
-      </w:pPr>
+      <w:r>
+        <w:rPr>
+          <w:sz w:val="28"/>
+          <w:szCs w:val="28"/>
+          <w:lang w:val="sk-SK"/>
+        </w:rPr>
+        <w:t xml:space="preserve"> F</w:t>
+      </w:r>
+      <w:r>
+        <w:rPr>
+          <w:sz w:val="28"/>
+          <w:szCs w:val="28"/>
+          <w:lang w:val="sk-SK"/>
+        </w:rPr>
+        <w:t>ormát zadaných údajov sa na servery overí</w:t>
+      </w:r>
+      <w:r>
+        <w:rPr>
+          <w:sz w:val="28"/>
+          <w:szCs w:val="28"/>
+          <w:lang w:val="sk-SK"/>
+        </w:rPr>
+        <w:t xml:space="preserve">. Ak sú údaje OK, vytvorí sa v DB záznam. Používateľa automaticky prihlási a presmeruje na domovskú stránku. </w:t>
+      </w:r>
     </w:p>
     <w:p>
       <w:pPr>
@@ -519,6 +541,39 @@
     <w:p>
       <w:pPr>
         <w:rPr>
+          <w:sz w:val="28"/>
+          <w:szCs w:val="28"/>
+          <w:lang w:val="sk-SK"/>
+        </w:rPr>
+      </w:pPr>
+      <w:r>
+        <w:rPr>
+          <w:sz w:val="28"/>
+          <w:szCs w:val="28"/>
+          <w:lang w:val="sk-SK"/>
+        </w:rPr>
+        <w:t xml:space="preserve">Používateľ vo svojom košíku vidí </w:t>
+      </w:r>
+      <w:r>
+        <w:rPr>
+          <w:sz w:val="28"/>
+          <w:szCs w:val="28"/>
+          <w:lang w:val="sk-SK"/>
+        </w:rPr>
+        <w:t xml:space="preserve">produkty. </w:t>
+      </w:r>
+      <w:r>
+        <w:rPr>
+          <w:sz w:val="28"/>
+          <w:szCs w:val="28"/>
+          <w:lang w:val="sk-SK"/>
+        </w:rPr>
+        <w:t>Keď klikne na tlačidlo zo šípkou hore/dole tak sa zvýši/zníži počet. Pre zvýšenie počtu sa pošle na server požiadavka, overí sa či je na sklade dostatočný počet kusov, ak nie tak sa zobrazí error, ak áno sa tak zvýši počet pre daný kus v session, a bude vidieť zmenu v množstve. Pre zníženie ceny sa overí či neznížil počet na 0, ak áno tak sa produkt s košíku vymaže. Inak sa počet zníži o 1 v session a používateľ vidí zmenu v množstve. Pokiaľ znižovaním vymazal všetky položky tak sa presmeruje na domovskú stránku a zobrazí sa mu správa, že vyprázdnil košík.</w:t>
+      </w:r>
+    </w:p>
+    <w:p>
+      <w:pPr>
+        <w:rPr>
           <w:b/>
           <w:bCs/>
           <w:sz w:val="32"/>
@@ -545,6 +600,235 @@
           <w:lang w:val="sk-SK"/>
         </w:rPr>
         <w:t>yhľadávanie</w:t>
+      </w:r>
+    </w:p>
+    <w:p>
+      <w:pPr>
+        <w:rPr>
+          <w:sz w:val="28"/>
+          <w:szCs w:val="28"/>
+          <w:lang w:val="sk-SK"/>
+        </w:rPr>
+      </w:pPr>
+      <w:r>
+        <w:rPr>
+          <w:sz w:val="28"/>
+          <w:szCs w:val="28"/>
+          <w:lang w:val="sk-SK"/>
+        </w:rPr>
+        <w:t xml:space="preserve">Vyhľadávanie sme skúšali robiť cez Laravel Scout, ale nevedeli sme ho použiť dobre a tiež potrebujeme používať rôzne metódy, ako napríklad </w:t>
+      </w:r>
+      <w:proofErr w:type="spellStart"/>
+      <w:r>
+        <w:rPr>
+          <w:sz w:val="28"/>
+          <w:szCs w:val="28"/>
+          <w:lang w:val="sk-SK"/>
+        </w:rPr>
+        <w:t>with</w:t>
+      </w:r>
+      <w:proofErr w:type="spellEnd"/>
+      <w:r>
+        <w:rPr>
+          <w:sz w:val="28"/>
+          <w:szCs w:val="28"/>
+          <w:lang w:val="sk-SK"/>
+        </w:rPr>
+        <w:t>(‚model‘) a to základná funkcionalita nepodporuje.</w:t>
+      </w:r>
+    </w:p>
+    <w:p>
+      <w:pPr>
+        <w:rPr>
+          <w:sz w:val="28"/>
+          <w:szCs w:val="28"/>
+          <w:lang w:val="sk-SK"/>
+        </w:rPr>
+      </w:pPr>
+      <w:r>
+        <w:rPr>
+          <w:sz w:val="28"/>
+          <w:szCs w:val="28"/>
+          <w:lang w:val="sk-SK"/>
+        </w:rPr>
+        <w:lastRenderedPageBreak/>
+        <w:t>Preto sme sa rozhodli použiť klasický WHERE ILIKE aj keď je asi pomalší ako Laravel Scout, ale takto môžeme vyuzivat všetky potrebne metódy, ktoré potrebujeme.</w:t>
+      </w:r>
+    </w:p>
+    <w:p>
+      <w:pPr>
+        <w:rPr>
+          <w:sz w:val="28"/>
+          <w:szCs w:val="28"/>
+          <w:lang w:val="sk-SK"/>
+        </w:rPr>
+      </w:pPr>
+      <w:r>
+        <w:rPr>
+          <w:sz w:val="28"/>
+          <w:szCs w:val="28"/>
+          <w:lang w:val="sk-SK"/>
+        </w:rPr>
+        <w:t>Toto je spomínaná WHERE ILIKE query:</w:t>
+      </w:r>
+    </w:p>
+    <w:p>
+      <w:pPr>
+        <w:rPr>
+          <w:sz w:val="28"/>
+          <w:szCs w:val="28"/>
+          <w:lang w:val="sk-SK"/>
+        </w:rPr>
+      </w:pPr>
+      <w:r>
+        <w:rPr>
+          <w:sz w:val="28"/>
+          <w:szCs w:val="28"/>
+          <w:lang w:val="sk-SK"/>
+        </w:rPr>
+        <w:drawing>
+          <wp:inline distT="0" distB="0" distL="0" distR="0" wp14:anchorId="085392DF" wp14:editId="7BC0BEF4">
+            <wp:extent cx="3467100" cy="982588"/>
+            <wp:effectExtent l="0" t="0" r="0" b="8255"/>
+            <wp:docPr id="1975622348" name="Picture 1" descr="A computer code with colorful text&#10;&#10;Description automatically generated"/>
+            <wp:cNvGraphicFramePr>
+              <a:graphicFrameLocks xmlns:a="http://schemas.openxmlformats.org/drawingml/2006/main" noChangeAspect="1"/>
+            </wp:cNvGraphicFramePr>
+            <a:graphic xmlns:a="http://schemas.openxmlformats.org/drawingml/2006/main">
+              <a:graphicData uri="http://schemas.openxmlformats.org/drawingml/2006/picture">
+                <pic:pic xmlns:pic="http://schemas.openxmlformats.org/drawingml/2006/picture">
+                  <pic:nvPicPr>
+                    <pic:cNvPr id="1975622348" name="Picture 1" descr="A computer code with colorful text&#10;&#10;Description automatically generated"/>
+                    <pic:cNvPicPr/>
+                  </pic:nvPicPr>
+                  <pic:blipFill>
+                    <a:blip r:embed="rId5"/>
+                    <a:stretch>
+                      <a:fillRect/>
+                    </a:stretch>
+                  </pic:blipFill>
+                  <pic:spPr>
+                    <a:xfrm>
+                      <a:off x="0" y="0"/>
+                      <a:ext cx="3473898" cy="984514"/>
+                    </a:xfrm>
+                    <a:prstGeom prst="rect">
+                      <a:avLst/>
+                    </a:prstGeom>
+                  </pic:spPr>
+                </pic:pic>
+              </a:graphicData>
+            </a:graphic>
+          </wp:inline>
+        </w:drawing>
+      </w:r>
+    </w:p>
+    <w:p>
+      <w:pPr>
+        <w:rPr>
+          <w:sz w:val="28"/>
+          <w:szCs w:val="28"/>
+          <w:lang w:val="sk-SK"/>
+        </w:rPr>
+      </w:pPr>
+      <w:r>
+        <w:rPr>
+          <w:sz w:val="28"/>
+          <w:szCs w:val="28"/>
+          <w:lang w:val="sk-SK"/>
+        </w:rPr>
+        <w:t>$filterString je celý String, ktorý je vo vyhľadávacom políčku. Rozdelí sa</w:t>
+      </w:r>
+      <w:r>
+        <w:rPr>
+          <w:sz w:val="28"/>
+          <w:szCs w:val="28"/>
+          <w:lang w:val="sk-SK"/>
+        </w:rPr>
+        <w:t xml:space="preserve"> na slová $filterWords.</w:t>
+      </w:r>
+    </w:p>
+    <w:p>
+      <w:pPr>
+        <w:rPr>
+          <w:sz w:val="28"/>
+          <w:szCs w:val="28"/>
+          <w:lang w:val="sk-SK"/>
+        </w:rPr>
+      </w:pPr>
+      <w:r>
+        <w:rPr>
+          <w:sz w:val="28"/>
+          <w:szCs w:val="28"/>
+          <w:lang w:val="sk-SK"/>
+        </w:rPr>
+        <w:t>A pre každé slovo a urobí WHERE ILIKE, treba podotknúť tieto where metódy sú AND.</w:t>
+      </w:r>
+    </w:p>
+    <w:p>
+      <w:pPr>
+        <w:rPr>
+          <w:sz w:val="28"/>
+          <w:szCs w:val="28"/>
+          <w:lang w:val="sk-SK"/>
+        </w:rPr>
+      </w:pPr>
+      <w:r>
+        <w:rPr>
+          <w:sz w:val="28"/>
+          <w:szCs w:val="28"/>
+          <w:lang w:val="sk-SK"/>
+        </w:rPr>
+        <w:t xml:space="preserve">Takže pre </w:t>
+      </w:r>
+      <w:r>
+        <w:rPr>
+          <w:sz w:val="28"/>
+          <w:szCs w:val="28"/>
+          <w:lang w:val="sk-SK"/>
+        </w:rPr>
+        <w:t>$filterString</w:t>
+      </w:r>
+      <w:r>
+        <w:rPr>
+          <w:sz w:val="28"/>
+          <w:szCs w:val="28"/>
+          <w:lang w:val="sk-SK"/>
+        </w:rPr>
+        <w:t xml:space="preserve"> = „Nar Hoo“ vyhľadá napríklad „Naruto Hoodie“, „Naruto Hoodie Black“, ale môže vyhľadať aj „Hoodie Naruto“, keďže pre slová </w:t>
+      </w:r>
+      <w:r>
+        <w:rPr>
+          <w:sz w:val="28"/>
+          <w:szCs w:val="28"/>
+          <w:lang w:val="sk-SK"/>
+        </w:rPr>
+        <w:t>$filterWords</w:t>
+      </w:r>
+      <w:r>
+        <w:rPr>
+          <w:sz w:val="28"/>
+          <w:szCs w:val="28"/>
+          <w:lang w:val="sk-SK"/>
+        </w:rPr>
+        <w:t xml:space="preserve"> nie je určená postupnosť</w:t>
+      </w:r>
+    </w:p>
+    <w:p>
+      <w:pPr>
+        <w:rPr>
+          <w:sz w:val="28"/>
+          <w:szCs w:val="28"/>
+          <w:lang w:val="sk-SK"/>
+        </w:rPr>
+      </w:pPr>
+      <w:r>
+        <w:rPr>
+          <w:sz w:val="28"/>
+          <w:szCs w:val="28"/>
+          <w:lang w:val="sk-SK"/>
+        </w:rPr>
+        <w:t>Takže keď používateľ niečo napíše do vyhľadávacieho políčka, tak sa mu zobrazí max 5 produktov s fotkou a menom.</w:t>
       </w:r>
     </w:p>
     <w:p>

</xml_diff>